<commit_message>
Added code to task055
</commit_message>
<xml_diff>
--- a/New.docx
+++ b/New.docx
@@ -12,7 +12,13 @@
         <w:rPr>
           <w:lang w:val="en-US"/>
         </w:rPr>
-        <w:t>This is my work.</w:t>
+        <w:t xml:space="preserve">This is my </w:t>
+      </w:r>
+      <w:r>
+        <w:rPr>
+          <w:lang w:val="en-US"/>
+        </w:rPr>
+        <w:t>Task 055.</w:t>
       </w:r>
     </w:p>
     <w:sectPr>

</xml_diff>